<commit_message>
update: push latest version of code
</commit_message>
<xml_diff>
--- a/tôi gửi bạn 2 file txt và json được sinh ra từ code khi đọc ảnh đính kèm.docx
+++ b/tôi gửi bạn 2 file txt và json được sinh ra từ code khi đọc ảnh đính kèm.docx
@@ -7,13 +7,7 @@
         <w:pStyle w:val="u1"/>
       </w:pPr>
       <w:r>
-        <w:t xml:space="preserve">BẢN PROMT CHO PHẦN </w:t>
-      </w:r>
-      <w:r>
-        <w:t>p1a_clean10_ocr_bctc</w:t>
-      </w:r>
-      <w:r>
-        <w:t>.py</w:t>
+        <w:t>BẢN PROMT CHO PHẦN p1a_clean10_ocr_bctc.py</w:t>
       </w:r>
     </w:p>
     <w:p>
@@ -2010,19 +2004,13 @@
       </w:r>
       <w:proofErr w:type="spellEnd"/>
       <w:r>
-        <w:t xml:space="preserve"> </w:t>
-      </w:r>
-      <w:r>
-        <w:t>“</w:t>
+        <w:t xml:space="preserve"> “</w:t>
       </w:r>
       <w:r>
         <w:t>python -m src.p1a_clean10_ocr_bctc --start 8 --end 8</w:t>
       </w:r>
       <w:r>
-        <w:t>”</w:t>
-      </w:r>
-      <w:r>
-        <w:t xml:space="preserve"> </w:t>
+        <w:t xml:space="preserve">” </w:t>
       </w:r>
       <w:proofErr w:type="spellStart"/>
       <w:r>
@@ -2271,10 +2259,7 @@
         <w:t>p1a_clean10_ocr_bctc</w:t>
       </w:r>
       <w:r>
-        <w:t>.py</w:t>
-      </w:r>
-      <w:r>
-        <w:t xml:space="preserve"> </w:t>
+        <w:t xml:space="preserve">.py </w:t>
       </w:r>
       <w:proofErr w:type="spellStart"/>
       <w:r>
@@ -2623,13 +2608,956 @@
         <w:pStyle w:val="u1"/>
       </w:pPr>
       <w:r>
-        <w:t xml:space="preserve">BẢN PROMT ĐỂ TỐI ƯU CHO </w:t>
-      </w:r>
-      <w:r>
-        <w:t>a1_ocr_text_only.py</w:t>
+        <w:t xml:space="preserve">BẢN PROMT </w:t>
+      </w:r>
+      <w:r>
+        <w:t xml:space="preserve">TÍCH HỢP assistant </w:t>
+      </w:r>
+      <w:proofErr w:type="spellStart"/>
+      <w:r>
+        <w:t>vào</w:t>
+      </w:r>
+      <w:proofErr w:type="spellEnd"/>
+      <w:r>
+        <w:t xml:space="preserve"> </w:t>
+      </w:r>
+      <w:proofErr w:type="spellStart"/>
+      <w:r>
+        <w:t>cùng</w:t>
+      </w:r>
+      <w:proofErr w:type="spellEnd"/>
+      <w:r>
+        <w:t xml:space="preserve"> </w:t>
+      </w:r>
+      <w:proofErr w:type="spellStart"/>
+      <w:r>
+        <w:t>kiểm</w:t>
+      </w:r>
+      <w:proofErr w:type="spellEnd"/>
+      <w:r>
+        <w:t xml:space="preserve"> </w:t>
+      </w:r>
+      <w:proofErr w:type="spellStart"/>
+      <w:r>
+        <w:t>tra</w:t>
+      </w:r>
+      <w:proofErr w:type="spellEnd"/>
+      <w:r>
+        <w:t xml:space="preserve"> </w:t>
+      </w:r>
+      <w:proofErr w:type="spellStart"/>
+      <w:r>
+        <w:t>bảng</w:t>
+      </w:r>
+      <w:proofErr w:type="spellEnd"/>
+      <w:r>
+        <w:t xml:space="preserve"> </w:t>
+      </w:r>
+      <w:proofErr w:type="spellStart"/>
+      <w:r>
+        <w:t>của</w:t>
+      </w:r>
+      <w:proofErr w:type="spellEnd"/>
+      <w:r>
+        <w:t xml:space="preserve"> code </w:t>
+      </w:r>
+      <w:r>
+        <w:t>p1a_clean10_ocr_bctc</w:t>
       </w:r>
     </w:p>
-    <w:p/>
+    <w:p>
+      <w:r>
+        <w:t xml:space="preserve">TICH HỢP ASSISSTANT OPENAI VÀO CODE. - </w:t>
+      </w:r>
+      <w:proofErr w:type="spellStart"/>
+      <w:r>
+        <w:t>Tôi</w:t>
+      </w:r>
+      <w:proofErr w:type="spellEnd"/>
+      <w:r>
+        <w:t xml:space="preserve"> </w:t>
+      </w:r>
+      <w:proofErr w:type="spellStart"/>
+      <w:r>
+        <w:t>gửi</w:t>
+      </w:r>
+      <w:proofErr w:type="spellEnd"/>
+      <w:r>
+        <w:t xml:space="preserve"> </w:t>
+      </w:r>
+      <w:proofErr w:type="spellStart"/>
+      <w:r>
+        <w:t>bạn</w:t>
+      </w:r>
+      <w:proofErr w:type="spellEnd"/>
+      <w:r>
+        <w:t xml:space="preserve"> file code </w:t>
+      </w:r>
+      <w:proofErr w:type="spellStart"/>
+      <w:r>
+        <w:t>hiện</w:t>
+      </w:r>
+      <w:proofErr w:type="spellEnd"/>
+      <w:r>
+        <w:t xml:space="preserve"> </w:t>
+      </w:r>
+      <w:proofErr w:type="spellStart"/>
+      <w:r>
+        <w:t>tại</w:t>
+      </w:r>
+      <w:proofErr w:type="spellEnd"/>
+      <w:r>
+        <w:t xml:space="preserve">, code </w:t>
+      </w:r>
+      <w:proofErr w:type="spellStart"/>
+      <w:r>
+        <w:t>này</w:t>
+      </w:r>
+      <w:proofErr w:type="spellEnd"/>
+      <w:r>
+        <w:t xml:space="preserve"> </w:t>
+      </w:r>
+      <w:proofErr w:type="spellStart"/>
+      <w:r>
+        <w:t>để</w:t>
+      </w:r>
+      <w:proofErr w:type="spellEnd"/>
+      <w:r>
+        <w:t xml:space="preserve"> </w:t>
+      </w:r>
+      <w:proofErr w:type="spellStart"/>
+      <w:r>
+        <w:t>trích</w:t>
+      </w:r>
+      <w:proofErr w:type="spellEnd"/>
+      <w:r>
+        <w:t xml:space="preserve"> </w:t>
+      </w:r>
+      <w:proofErr w:type="spellStart"/>
+      <w:r>
+        <w:t>xuất</w:t>
+      </w:r>
+      <w:proofErr w:type="spellEnd"/>
+      <w:r>
+        <w:t xml:space="preserve"> </w:t>
+      </w:r>
+      <w:proofErr w:type="spellStart"/>
+      <w:r>
+        <w:t>từ</w:t>
+      </w:r>
+      <w:proofErr w:type="spellEnd"/>
+      <w:r>
+        <w:t xml:space="preserve"> file scan, file .</w:t>
+      </w:r>
+      <w:proofErr w:type="spellStart"/>
+      <w:r>
+        <w:t>png</w:t>
+      </w:r>
+      <w:proofErr w:type="spellEnd"/>
+      <w:r>
+        <w:t xml:space="preserve"> </w:t>
+      </w:r>
+      <w:proofErr w:type="spellStart"/>
+      <w:r>
+        <w:t>từ</w:t>
+      </w:r>
+      <w:proofErr w:type="spellEnd"/>
+      <w:r>
+        <w:t xml:space="preserve"> </w:t>
+      </w:r>
+      <w:proofErr w:type="spellStart"/>
+      <w:r>
+        <w:t>báo</w:t>
+      </w:r>
+      <w:proofErr w:type="spellEnd"/>
+      <w:r>
+        <w:t xml:space="preserve"> </w:t>
+      </w:r>
+      <w:proofErr w:type="spellStart"/>
+      <w:r>
+        <w:t>cáo</w:t>
+      </w:r>
+      <w:proofErr w:type="spellEnd"/>
+      <w:r>
+        <w:t xml:space="preserve"> </w:t>
+      </w:r>
+      <w:proofErr w:type="spellStart"/>
+      <w:r>
+        <w:t>tài</w:t>
+      </w:r>
+      <w:proofErr w:type="spellEnd"/>
+      <w:r>
+        <w:t xml:space="preserve"> </w:t>
+      </w:r>
+      <w:proofErr w:type="spellStart"/>
+      <w:r>
+        <w:t>chính</w:t>
+      </w:r>
+      <w:proofErr w:type="spellEnd"/>
+      <w:r>
+        <w:t xml:space="preserve">, </w:t>
+      </w:r>
+      <w:proofErr w:type="spellStart"/>
+      <w:r>
+        <w:t>trong</w:t>
+      </w:r>
+      <w:proofErr w:type="spellEnd"/>
+      <w:r>
+        <w:t xml:space="preserve"> </w:t>
+      </w:r>
+      <w:proofErr w:type="spellStart"/>
+      <w:r>
+        <w:t>đó</w:t>
+      </w:r>
+      <w:proofErr w:type="spellEnd"/>
+      <w:r>
+        <w:t xml:space="preserve"> </w:t>
+      </w:r>
+      <w:proofErr w:type="spellStart"/>
+      <w:r>
+        <w:t>có</w:t>
+      </w:r>
+      <w:proofErr w:type="spellEnd"/>
+      <w:r>
+        <w:t xml:space="preserve"> </w:t>
+      </w:r>
+      <w:proofErr w:type="spellStart"/>
+      <w:r>
+        <w:t>hình</w:t>
+      </w:r>
+      <w:proofErr w:type="spellEnd"/>
+      <w:r>
+        <w:t xml:space="preserve"> </w:t>
+      </w:r>
+      <w:proofErr w:type="spellStart"/>
+      <w:r>
+        <w:t>ảnh</w:t>
+      </w:r>
+      <w:proofErr w:type="spellEnd"/>
+      <w:r>
+        <w:t xml:space="preserve"> </w:t>
+      </w:r>
+      <w:proofErr w:type="spellStart"/>
+      <w:r>
+        <w:t>và</w:t>
+      </w:r>
+      <w:proofErr w:type="spellEnd"/>
+      <w:r>
+        <w:t xml:space="preserve"> </w:t>
+      </w:r>
+      <w:proofErr w:type="spellStart"/>
+      <w:r>
+        <w:t>bảng</w:t>
+      </w:r>
+      <w:proofErr w:type="spellEnd"/>
+      <w:r>
+        <w:t xml:space="preserve"> </w:t>
+      </w:r>
+      <w:proofErr w:type="spellStart"/>
+      <w:r>
+        <w:t>biểu</w:t>
+      </w:r>
+      <w:proofErr w:type="spellEnd"/>
+      <w:r>
+        <w:t xml:space="preserve"> con </w:t>
+      </w:r>
+      <w:proofErr w:type="spellStart"/>
+      <w:r>
+        <w:t>số</w:t>
+      </w:r>
+      <w:proofErr w:type="spellEnd"/>
+      <w:r>
+        <w:t xml:space="preserve"> </w:t>
+      </w:r>
+      <w:proofErr w:type="spellStart"/>
+      <w:r>
+        <w:t>tài</w:t>
+      </w:r>
+      <w:proofErr w:type="spellEnd"/>
+      <w:r>
+        <w:t xml:space="preserve"> </w:t>
+      </w:r>
+      <w:proofErr w:type="spellStart"/>
+      <w:r>
+        <w:t>chính</w:t>
+      </w:r>
+      <w:proofErr w:type="spellEnd"/>
+      <w:r>
+        <w:t xml:space="preserve">, </w:t>
+      </w:r>
+      <w:proofErr w:type="spellStart"/>
+      <w:r>
+        <w:t>đầu</w:t>
+      </w:r>
+      <w:proofErr w:type="spellEnd"/>
+      <w:r>
+        <w:t xml:space="preserve"> </w:t>
+      </w:r>
+      <w:proofErr w:type="spellStart"/>
+      <w:r>
+        <w:t>ra</w:t>
+      </w:r>
+      <w:proofErr w:type="spellEnd"/>
+      <w:r>
+        <w:t xml:space="preserve"> </w:t>
+      </w:r>
+      <w:proofErr w:type="spellStart"/>
+      <w:r>
+        <w:t>là</w:t>
+      </w:r>
+      <w:proofErr w:type="spellEnd"/>
+      <w:r>
+        <w:t xml:space="preserve"> file txt </w:t>
+      </w:r>
+      <w:proofErr w:type="spellStart"/>
+      <w:r>
+        <w:t>mà</w:t>
+      </w:r>
+      <w:proofErr w:type="spellEnd"/>
+      <w:r>
+        <w:t xml:space="preserve"> </w:t>
+      </w:r>
+      <w:proofErr w:type="spellStart"/>
+      <w:r>
+        <w:t>nó</w:t>
+      </w:r>
+      <w:proofErr w:type="spellEnd"/>
+      <w:r>
+        <w:t xml:space="preserve"> </w:t>
+      </w:r>
+      <w:proofErr w:type="spellStart"/>
+      <w:r>
+        <w:t>biến</w:t>
+      </w:r>
+      <w:proofErr w:type="spellEnd"/>
+      <w:r>
+        <w:t xml:space="preserve"> </w:t>
+      </w:r>
+      <w:proofErr w:type="spellStart"/>
+      <w:r>
+        <w:t>tất</w:t>
+      </w:r>
+      <w:proofErr w:type="spellEnd"/>
+      <w:r>
+        <w:t xml:space="preserve"> </w:t>
+      </w:r>
+      <w:proofErr w:type="spellStart"/>
+      <w:r>
+        <w:t>cả</w:t>
+      </w:r>
+      <w:proofErr w:type="spellEnd"/>
+      <w:r>
+        <w:t xml:space="preserve"> text </w:t>
+      </w:r>
+      <w:proofErr w:type="spellStart"/>
+      <w:r>
+        <w:t>và</w:t>
+      </w:r>
+      <w:proofErr w:type="spellEnd"/>
+      <w:r>
+        <w:t xml:space="preserve"> </w:t>
+      </w:r>
+      <w:proofErr w:type="spellStart"/>
+      <w:r>
+        <w:t>bảng</w:t>
+      </w:r>
+      <w:proofErr w:type="spellEnd"/>
+      <w:r>
+        <w:t xml:space="preserve"> </w:t>
+      </w:r>
+      <w:proofErr w:type="spellStart"/>
+      <w:r>
+        <w:t>thành</w:t>
+      </w:r>
+      <w:proofErr w:type="spellEnd"/>
+      <w:r>
+        <w:t xml:space="preserve"> </w:t>
+      </w:r>
+      <w:proofErr w:type="spellStart"/>
+      <w:r>
+        <w:t>dạng</w:t>
+      </w:r>
+      <w:proofErr w:type="spellEnd"/>
+      <w:r>
+        <w:t xml:space="preserve"> </w:t>
+      </w:r>
+      <w:proofErr w:type="spellStart"/>
+      <w:r>
+        <w:t>đoạn</w:t>
+      </w:r>
+      <w:proofErr w:type="spellEnd"/>
+      <w:r>
+        <w:t xml:space="preserve"> </w:t>
+      </w:r>
+      <w:proofErr w:type="spellStart"/>
+      <w:r>
+        <w:t>văn</w:t>
+      </w:r>
+      <w:proofErr w:type="spellEnd"/>
+      <w:r>
+        <w:t xml:space="preserve">, </w:t>
+      </w:r>
+      <w:proofErr w:type="spellStart"/>
+      <w:r>
+        <w:t>tuy</w:t>
+      </w:r>
+      <w:proofErr w:type="spellEnd"/>
+      <w:r>
+        <w:t xml:space="preserve"> </w:t>
+      </w:r>
+      <w:proofErr w:type="spellStart"/>
+      <w:r>
+        <w:t>nhiên</w:t>
+      </w:r>
+      <w:proofErr w:type="spellEnd"/>
+      <w:r>
+        <w:t xml:space="preserve"> </w:t>
+      </w:r>
+      <w:proofErr w:type="spellStart"/>
+      <w:r>
+        <w:t>thì</w:t>
+      </w:r>
+      <w:proofErr w:type="spellEnd"/>
+      <w:r>
+        <w:t xml:space="preserve"> </w:t>
+      </w:r>
+      <w:proofErr w:type="spellStart"/>
+      <w:r>
+        <w:t>các</w:t>
+      </w:r>
+      <w:proofErr w:type="spellEnd"/>
+      <w:r>
+        <w:t xml:space="preserve"> </w:t>
+      </w:r>
+      <w:proofErr w:type="spellStart"/>
+      <w:r>
+        <w:t>phần</w:t>
+      </w:r>
+      <w:proofErr w:type="spellEnd"/>
+      <w:r>
+        <w:t xml:space="preserve"> </w:t>
+      </w:r>
+      <w:proofErr w:type="spellStart"/>
+      <w:r>
+        <w:t>bảng</w:t>
+      </w:r>
+      <w:proofErr w:type="spellEnd"/>
+      <w:r>
+        <w:t xml:space="preserve"> ko </w:t>
+      </w:r>
+      <w:proofErr w:type="spellStart"/>
+      <w:r>
+        <w:t>chính</w:t>
+      </w:r>
+      <w:proofErr w:type="spellEnd"/>
+      <w:r>
+        <w:t xml:space="preserve"> </w:t>
+      </w:r>
+      <w:proofErr w:type="spellStart"/>
+      <w:r>
+        <w:t>xác</w:t>
+      </w:r>
+      <w:proofErr w:type="spellEnd"/>
+      <w:r>
+        <w:t xml:space="preserve"> </w:t>
+      </w:r>
+      <w:proofErr w:type="spellStart"/>
+      <w:r>
+        <w:t>lắm</w:t>
+      </w:r>
+      <w:proofErr w:type="spellEnd"/>
+      <w:r>
+        <w:t xml:space="preserve">. - </w:t>
+      </w:r>
+      <w:proofErr w:type="spellStart"/>
+      <w:r>
+        <w:t>tôi</w:t>
+      </w:r>
+      <w:proofErr w:type="spellEnd"/>
+      <w:r>
+        <w:t xml:space="preserve"> </w:t>
+      </w:r>
+      <w:proofErr w:type="spellStart"/>
+      <w:r>
+        <w:t>gửi</w:t>
+      </w:r>
+      <w:proofErr w:type="spellEnd"/>
+      <w:r>
+        <w:t xml:space="preserve"> </w:t>
+      </w:r>
+      <w:proofErr w:type="spellStart"/>
+      <w:r>
+        <w:t>hình</w:t>
+      </w:r>
+      <w:proofErr w:type="spellEnd"/>
+      <w:r>
+        <w:t xml:space="preserve"> </w:t>
+      </w:r>
+      <w:proofErr w:type="spellStart"/>
+      <w:r>
+        <w:t>ảnh</w:t>
+      </w:r>
+      <w:proofErr w:type="spellEnd"/>
+      <w:r>
+        <w:t xml:space="preserve"> </w:t>
+      </w:r>
+      <w:proofErr w:type="spellStart"/>
+      <w:r>
+        <w:t>của</w:t>
+      </w:r>
+      <w:proofErr w:type="spellEnd"/>
+      <w:r>
+        <w:t xml:space="preserve"> file </w:t>
+      </w:r>
+      <w:proofErr w:type="spellStart"/>
+      <w:r>
+        <w:t>gốc</w:t>
+      </w:r>
+      <w:proofErr w:type="spellEnd"/>
+      <w:r>
+        <w:t xml:space="preserve">, </w:t>
+      </w:r>
+      <w:proofErr w:type="spellStart"/>
+      <w:r>
+        <w:t>và</w:t>
+      </w:r>
+      <w:proofErr w:type="spellEnd"/>
+      <w:r>
+        <w:t xml:space="preserve"> file txt </w:t>
+      </w:r>
+      <w:proofErr w:type="spellStart"/>
+      <w:r>
+        <w:t>nó</w:t>
+      </w:r>
+      <w:proofErr w:type="spellEnd"/>
+      <w:r>
+        <w:t xml:space="preserve"> </w:t>
+      </w:r>
+      <w:proofErr w:type="spellStart"/>
+      <w:r>
+        <w:t>sinh</w:t>
+      </w:r>
+      <w:proofErr w:type="spellEnd"/>
+      <w:r>
+        <w:t xml:space="preserve"> </w:t>
+      </w:r>
+      <w:proofErr w:type="spellStart"/>
+      <w:r>
+        <w:t>ra</w:t>
+      </w:r>
+      <w:proofErr w:type="spellEnd"/>
+      <w:r>
+        <w:t xml:space="preserve">, </w:t>
+      </w:r>
+      <w:proofErr w:type="spellStart"/>
+      <w:r>
+        <w:t>và</w:t>
+      </w:r>
+      <w:proofErr w:type="spellEnd"/>
+      <w:r>
+        <w:t xml:space="preserve"> file </w:t>
+      </w:r>
+      <w:proofErr w:type="spellStart"/>
+      <w:r>
+        <w:t>json</w:t>
+      </w:r>
+      <w:proofErr w:type="spellEnd"/>
+      <w:r>
+        <w:t xml:space="preserve">. - </w:t>
+      </w:r>
+      <w:proofErr w:type="spellStart"/>
+      <w:r>
+        <w:t>tôi</w:t>
+      </w:r>
+      <w:proofErr w:type="spellEnd"/>
+      <w:r>
+        <w:t xml:space="preserve"> </w:t>
+      </w:r>
+      <w:proofErr w:type="spellStart"/>
+      <w:r>
+        <w:t>muốn</w:t>
+      </w:r>
+      <w:proofErr w:type="spellEnd"/>
+      <w:r>
+        <w:t xml:space="preserve"> </w:t>
+      </w:r>
+      <w:proofErr w:type="spellStart"/>
+      <w:r>
+        <w:t>tích</w:t>
+      </w:r>
+      <w:proofErr w:type="spellEnd"/>
+      <w:r>
+        <w:t xml:space="preserve"> </w:t>
+      </w:r>
+      <w:proofErr w:type="spellStart"/>
+      <w:r>
+        <w:t>hợp</w:t>
+      </w:r>
+      <w:proofErr w:type="spellEnd"/>
+      <w:r>
+        <w:t xml:space="preserve"> </w:t>
+      </w:r>
+      <w:proofErr w:type="spellStart"/>
+      <w:r>
+        <w:t>assisstant</w:t>
+      </w:r>
+      <w:proofErr w:type="spellEnd"/>
+      <w:r>
+        <w:t xml:space="preserve"> </w:t>
+      </w:r>
+      <w:proofErr w:type="spellStart"/>
+      <w:r>
+        <w:t>của</w:t>
+      </w:r>
+      <w:proofErr w:type="spellEnd"/>
+      <w:r>
+        <w:t xml:space="preserve"> </w:t>
+      </w:r>
+      <w:proofErr w:type="spellStart"/>
+      <w:r>
+        <w:t>openai</w:t>
+      </w:r>
+      <w:proofErr w:type="spellEnd"/>
+      <w:r>
+        <w:t xml:space="preserve"> </w:t>
+      </w:r>
+      <w:proofErr w:type="spellStart"/>
+      <w:r>
+        <w:t>vào</w:t>
+      </w:r>
+      <w:proofErr w:type="spellEnd"/>
+      <w:r>
+        <w:t xml:space="preserve"> </w:t>
+      </w:r>
+      <w:proofErr w:type="spellStart"/>
+      <w:r>
+        <w:t>để</w:t>
+      </w:r>
+      <w:proofErr w:type="spellEnd"/>
+      <w:r>
+        <w:t xml:space="preserve"> </w:t>
+      </w:r>
+      <w:proofErr w:type="spellStart"/>
+      <w:r>
+        <w:t>làm</w:t>
+      </w:r>
+      <w:proofErr w:type="spellEnd"/>
+      <w:r>
+        <w:t xml:space="preserve"> </w:t>
+      </w:r>
+      <w:proofErr w:type="spellStart"/>
+      <w:r>
+        <w:t>cách</w:t>
+      </w:r>
+      <w:proofErr w:type="spellEnd"/>
+      <w:r>
+        <w:t xml:space="preserve"> </w:t>
+      </w:r>
+      <w:proofErr w:type="spellStart"/>
+      <w:r>
+        <w:t>nào</w:t>
+      </w:r>
+      <w:proofErr w:type="spellEnd"/>
+      <w:r>
+        <w:t xml:space="preserve"> </w:t>
+      </w:r>
+      <w:proofErr w:type="spellStart"/>
+      <w:r>
+        <w:t>mà</w:t>
+      </w:r>
+      <w:proofErr w:type="spellEnd"/>
+      <w:r>
+        <w:t xml:space="preserve"> </w:t>
+      </w:r>
+      <w:proofErr w:type="spellStart"/>
+      <w:r>
+        <w:t>nó</w:t>
+      </w:r>
+      <w:proofErr w:type="spellEnd"/>
+      <w:r>
+        <w:t xml:space="preserve"> </w:t>
+      </w:r>
+      <w:proofErr w:type="spellStart"/>
+      <w:r>
+        <w:t>cũng</w:t>
+      </w:r>
+      <w:proofErr w:type="spellEnd"/>
+      <w:r>
+        <w:t xml:space="preserve"> </w:t>
+      </w:r>
+      <w:proofErr w:type="spellStart"/>
+      <w:r>
+        <w:t>xem</w:t>
+      </w:r>
+      <w:proofErr w:type="spellEnd"/>
+      <w:r>
+        <w:t xml:space="preserve"> </w:t>
+      </w:r>
+      <w:proofErr w:type="spellStart"/>
+      <w:r>
+        <w:t>được</w:t>
+      </w:r>
+      <w:proofErr w:type="spellEnd"/>
+      <w:r>
+        <w:t xml:space="preserve"> </w:t>
+      </w:r>
+      <w:proofErr w:type="spellStart"/>
+      <w:r>
+        <w:t>các</w:t>
+      </w:r>
+      <w:proofErr w:type="spellEnd"/>
+      <w:r>
+        <w:t xml:space="preserve"> </w:t>
+      </w:r>
+      <w:proofErr w:type="spellStart"/>
+      <w:r>
+        <w:t>bảng</w:t>
+      </w:r>
+      <w:proofErr w:type="spellEnd"/>
+      <w:r>
+        <w:t xml:space="preserve"> </w:t>
+      </w:r>
+      <w:proofErr w:type="spellStart"/>
+      <w:r>
+        <w:t>đó</w:t>
+      </w:r>
+      <w:proofErr w:type="spellEnd"/>
+      <w:r>
+        <w:t xml:space="preserve"> </w:t>
+      </w:r>
+      <w:proofErr w:type="spellStart"/>
+      <w:r>
+        <w:t>và</w:t>
+      </w:r>
+      <w:proofErr w:type="spellEnd"/>
+      <w:r>
+        <w:t xml:space="preserve"> </w:t>
+      </w:r>
+      <w:proofErr w:type="spellStart"/>
+      <w:r>
+        <w:t>kết</w:t>
+      </w:r>
+      <w:proofErr w:type="spellEnd"/>
+      <w:r>
+        <w:t xml:space="preserve"> </w:t>
+      </w:r>
+      <w:proofErr w:type="spellStart"/>
+      <w:r>
+        <w:t>hợp</w:t>
+      </w:r>
+      <w:proofErr w:type="spellEnd"/>
+      <w:r>
+        <w:t xml:space="preserve"> </w:t>
+      </w:r>
+      <w:proofErr w:type="spellStart"/>
+      <w:r>
+        <w:t>cùng</w:t>
+      </w:r>
+      <w:proofErr w:type="spellEnd"/>
+      <w:r>
+        <w:t xml:space="preserve"> </w:t>
+      </w:r>
+      <w:proofErr w:type="spellStart"/>
+      <w:r>
+        <w:t>kết</w:t>
+      </w:r>
+      <w:proofErr w:type="spellEnd"/>
+      <w:r>
+        <w:t xml:space="preserve"> </w:t>
+      </w:r>
+      <w:proofErr w:type="spellStart"/>
+      <w:r>
+        <w:t>quả</w:t>
+      </w:r>
+      <w:proofErr w:type="spellEnd"/>
+      <w:r>
+        <w:t xml:space="preserve"> </w:t>
+      </w:r>
+      <w:proofErr w:type="spellStart"/>
+      <w:r>
+        <w:t>từ</w:t>
+      </w:r>
+      <w:proofErr w:type="spellEnd"/>
+      <w:r>
+        <w:t xml:space="preserve"> code </w:t>
+      </w:r>
+      <w:proofErr w:type="spellStart"/>
+      <w:r>
+        <w:t>trên</w:t>
+      </w:r>
+      <w:proofErr w:type="spellEnd"/>
+      <w:r>
+        <w:t xml:space="preserve"> </w:t>
+      </w:r>
+      <w:proofErr w:type="spellStart"/>
+      <w:r>
+        <w:t>để</w:t>
+      </w:r>
+      <w:proofErr w:type="spellEnd"/>
+      <w:r>
+        <w:t xml:space="preserve"> </w:t>
+      </w:r>
+      <w:proofErr w:type="spellStart"/>
+      <w:r>
+        <w:t>viết</w:t>
+      </w:r>
+      <w:proofErr w:type="spellEnd"/>
+      <w:r>
+        <w:t xml:space="preserve"> </w:t>
+      </w:r>
+      <w:proofErr w:type="spellStart"/>
+      <w:r>
+        <w:t>lại</w:t>
+      </w:r>
+      <w:proofErr w:type="spellEnd"/>
+      <w:r>
+        <w:t xml:space="preserve"> </w:t>
+      </w:r>
+      <w:proofErr w:type="spellStart"/>
+      <w:r>
+        <w:t>nội</w:t>
+      </w:r>
+      <w:proofErr w:type="spellEnd"/>
+      <w:r>
+        <w:t xml:space="preserve"> dung </w:t>
+      </w:r>
+      <w:proofErr w:type="spellStart"/>
+      <w:r>
+        <w:t>cho</w:t>
+      </w:r>
+      <w:proofErr w:type="spellEnd"/>
+      <w:r>
+        <w:t xml:space="preserve"> </w:t>
+      </w:r>
+      <w:proofErr w:type="spellStart"/>
+      <w:r>
+        <w:t>phần</w:t>
+      </w:r>
+      <w:proofErr w:type="spellEnd"/>
+      <w:r>
+        <w:t xml:space="preserve"> </w:t>
+      </w:r>
+      <w:proofErr w:type="spellStart"/>
+      <w:r>
+        <w:t>bảng</w:t>
+      </w:r>
+      <w:proofErr w:type="spellEnd"/>
+      <w:r>
+        <w:t xml:space="preserve"> </w:t>
+      </w:r>
+      <w:proofErr w:type="spellStart"/>
+      <w:r>
+        <w:t>được</w:t>
+      </w:r>
+      <w:proofErr w:type="spellEnd"/>
+      <w:r>
+        <w:t xml:space="preserve"> </w:t>
+      </w:r>
+      <w:proofErr w:type="spellStart"/>
+      <w:r>
+        <w:t>rõ</w:t>
+      </w:r>
+      <w:proofErr w:type="spellEnd"/>
+      <w:r>
+        <w:t xml:space="preserve"> </w:t>
+      </w:r>
+      <w:proofErr w:type="spellStart"/>
+      <w:r>
+        <w:t>ràng</w:t>
+      </w:r>
+      <w:proofErr w:type="spellEnd"/>
+      <w:r>
+        <w:t xml:space="preserve"> </w:t>
+      </w:r>
+      <w:proofErr w:type="spellStart"/>
+      <w:r>
+        <w:t>hơn</w:t>
+      </w:r>
+      <w:proofErr w:type="spellEnd"/>
+      <w:r>
+        <w:t xml:space="preserve"> </w:t>
+      </w:r>
+      <w:proofErr w:type="spellStart"/>
+      <w:r>
+        <w:t>đầy</w:t>
+      </w:r>
+      <w:proofErr w:type="spellEnd"/>
+      <w:r>
+        <w:t xml:space="preserve"> </w:t>
+      </w:r>
+      <w:proofErr w:type="spellStart"/>
+      <w:r>
+        <w:t>đủ</w:t>
+      </w:r>
+      <w:proofErr w:type="spellEnd"/>
+      <w:r>
+        <w:t xml:space="preserve"> </w:t>
+      </w:r>
+      <w:proofErr w:type="spellStart"/>
+      <w:r>
+        <w:t>các</w:t>
+      </w:r>
+      <w:proofErr w:type="spellEnd"/>
+      <w:r>
+        <w:t xml:space="preserve"> </w:t>
+      </w:r>
+      <w:proofErr w:type="spellStart"/>
+      <w:r>
+        <w:t>thông</w:t>
+      </w:r>
+      <w:proofErr w:type="spellEnd"/>
+      <w:r>
+        <w:t xml:space="preserve"> </w:t>
+      </w:r>
+      <w:proofErr w:type="spellStart"/>
+      <w:r>
+        <w:t>số</w:t>
+      </w:r>
+      <w:proofErr w:type="spellEnd"/>
+      <w:r>
+        <w:t xml:space="preserve"> </w:t>
+      </w:r>
+      <w:proofErr w:type="spellStart"/>
+      <w:r>
+        <w:t>khi</w:t>
+      </w:r>
+      <w:proofErr w:type="spellEnd"/>
+      <w:r>
+        <w:t xml:space="preserve"> </w:t>
+      </w:r>
+      <w:proofErr w:type="spellStart"/>
+      <w:r>
+        <w:t>nói</w:t>
+      </w:r>
+      <w:proofErr w:type="spellEnd"/>
+      <w:r>
+        <w:t xml:space="preserve"> </w:t>
+      </w:r>
+      <w:proofErr w:type="spellStart"/>
+      <w:r>
+        <w:t>về</w:t>
+      </w:r>
+      <w:proofErr w:type="spellEnd"/>
+      <w:r>
+        <w:t xml:space="preserve"> </w:t>
+      </w:r>
+      <w:proofErr w:type="spellStart"/>
+      <w:r>
+        <w:t>các</w:t>
+      </w:r>
+      <w:proofErr w:type="spellEnd"/>
+      <w:r>
+        <w:t xml:space="preserve"> con </w:t>
+      </w:r>
+      <w:proofErr w:type="spellStart"/>
+      <w:r>
+        <w:t>số</w:t>
+      </w:r>
+      <w:proofErr w:type="spellEnd"/>
+      <w:r>
+        <w:t>.</w:t>
+      </w:r>
+    </w:p>
     <w:sectPr>
       <w:pgSz w:w="12240" w:h="15840"/>
       <w:pgMar w:top="1440" w:right="1440" w:bottom="1440" w:left="1440" w:header="720" w:footer="720" w:gutter="0"/>

</xml_diff>